<commit_message>
Add the title for Q1 output
</commit_message>
<xml_diff>
--- a/Assignment6-AEMS/UnderstandingAEMS2.docx
+++ b/Assignment6-AEMS/UnderstandingAEMS2.docx
@@ -2,6 +2,18 @@
 <file path=word/document.xml><?xml version="1.0" encoding="utf-8"?>
 <w:document xmlns:wpc="http://schemas.microsoft.com/office/word/2010/wordprocessingCanvas" xmlns:cx="http://schemas.microsoft.com/office/drawing/2014/chartex" xmlns:cx1="http://schemas.microsoft.com/office/drawing/2015/9/8/chartex" xmlns:cx2="http://schemas.microsoft.com/office/drawing/2015/10/21/chartex" xmlns:cx3="http://schemas.microsoft.com/office/drawing/2016/5/9/chartex" xmlns:cx4="http://schemas.microsoft.com/office/drawing/2016/5/10/chartex" xmlns:cx5="http://schemas.microsoft.com/office/drawing/2016/5/11/chartex" xmlns:cx6="http://schemas.microsoft.com/office/drawing/2016/5/12/chartex" xmlns:cx7="http://schemas.microsoft.com/office/drawing/2016/5/13/chartex" xmlns:cx8="http://schemas.microsoft.com/office/drawing/2016/5/14/chartex" xmlns:mc="http://schemas.openxmlformats.org/markup-compatibility/2006" xmlns:aink="http://schemas.microsoft.com/office/drawing/2016/ink" xmlns:am3d="http://schemas.microsoft.com/office/drawing/2017/model3d" xmlns:o="urn:schemas-microsoft-com:office:office" xmlns:r="http://schemas.openxmlformats.org/officeDocument/2006/relationships" xmlns:m="http://schemas.openxmlformats.org/officeDocument/2006/math" xmlns:v="urn:schemas-microsoft-com:vml" xmlns:wp14="http://schemas.microsoft.com/office/word/2010/wordprocessingDrawing" xmlns:wp="http://schemas.openxmlformats.org/drawingml/2006/wordprocessingDrawing" xmlns:w10="urn:schemas-microsoft-com:office:word" xmlns:w="http://schemas.openxmlformats.org/wordprocessingml/2006/main" xmlns:w14="http://schemas.microsoft.com/office/word/2010/wordml" xmlns:w15="http://schemas.microsoft.com/office/word/2012/wordml" xmlns:w16cid="http://schemas.microsoft.com/office/word/2016/wordml/cid" xmlns:w16se="http://schemas.microsoft.com/office/word/2015/wordml/symex" xmlns:wpg="http://schemas.microsoft.com/office/word/2010/wordprocessingGroup" xmlns:wpi="http://schemas.microsoft.com/office/word/2010/wordprocessingInk" xmlns:wne="http://schemas.microsoft.com/office/word/2006/wordml" xmlns:wps="http://schemas.microsoft.com/office/word/2010/wordprocessingShape" mc:Ignorable="w14 w15 w16se w16cid wp14">
   <w:body>
+    <w:p>
+      <w:pPr>
+        <w:pStyle w:val="Title"/>
+        <w:jc w:val="center"/>
+        <w:rPr>
+          <w:rFonts w:asciiTheme="minorHAnsi" w:hAnsiTheme="minorHAnsi" w:cstheme="minorHAnsi"/>
+        </w:rPr>
+      </w:pPr>
+      <w:r>
+        <w:t>Understanding AEMS2</w:t>
+      </w:r>
+    </w:p>
     <w:p>
       <w:pPr>
         <w:pStyle w:val="Heading1"/>
@@ -93,6 +105,8 @@
       <w:r>
         <w:t xml:space="preserve"> the correct answer.</w:t>
       </w:r>
+      <w:bookmarkStart w:id="0" w:name="_GoBack"/>
+      <w:bookmarkEnd w:id="0"/>
     </w:p>
     <w:p>
       <w:pPr>
@@ -844,8 +858,8 @@
         </w:rPr>
         <w:tab/>
       </w:r>
-      <w:bookmarkStart w:id="0" w:name="_Ref3047993"/>
-      <w:bookmarkStart w:id="1" w:name="_Ref3048002"/>
+      <w:bookmarkStart w:id="1" w:name="_Ref3047993"/>
+      <w:bookmarkStart w:id="2" w:name="_Ref3048002"/>
       <m:oMath>
         <m:r>
           <w:rPr>
@@ -1220,8 +1234,8 @@
         </w:rPr>
         <w:fldChar w:fldCharType="end"/>
       </w:r>
-      <w:bookmarkStart w:id="2" w:name="_Ref3047985"/>
-      <w:bookmarkEnd w:id="0"/>
+      <w:bookmarkStart w:id="3" w:name="_Ref3047985"/>
+      <w:bookmarkEnd w:id="1"/>
       <w:r>
         <w:rPr>
           <w:i w:val="0"/>
@@ -1230,8 +1244,8 @@
         </w:rPr>
         <w:t>)</w:t>
       </w:r>
-      <w:bookmarkEnd w:id="1"/>
       <w:bookmarkEnd w:id="2"/>
+      <w:bookmarkEnd w:id="3"/>
     </w:p>
     <w:p>
       <w:pPr>
@@ -10504,13 +10518,7 @@
           <w:rPr>
             <w:rFonts w:ascii="Cambria Math" w:hAnsi="Cambria Math"/>
           </w:rPr>
-          <m:t>=0.95*0*5=</m:t>
-        </m:r>
-        <m:r>
-          <w:rPr>
-            <w:rFonts w:ascii="Cambria Math" w:hAnsi="Cambria Math"/>
-          </w:rPr>
-          <m:t>0</m:t>
+          <m:t>=0.95*0*5=0</m:t>
         </m:r>
       </m:oMath>
     </w:p>
@@ -10718,13 +10726,7 @@
           <w:rPr>
             <w:rFonts w:ascii="Cambria Math" w:hAnsi="Cambria Math"/>
           </w:rPr>
-          <m:t>=0.95*0.5*6=2.8</m:t>
-        </m:r>
-        <m:r>
-          <w:rPr>
-            <w:rFonts w:ascii="Cambria Math" w:hAnsi="Cambria Math"/>
-          </w:rPr>
-          <m:t>5</m:t>
+          <m:t>=0.95*0.5*6=2.85</m:t>
         </m:r>
       </m:oMath>
     </w:p>
@@ -10932,17 +10934,9 @@
           <w:rPr>
             <w:rFonts w:ascii="Cambria Math" w:hAnsi="Cambria Math"/>
           </w:rPr>
-          <m:t>=0.95*0.5*8=3.</m:t>
-        </m:r>
-        <m:r>
-          <w:rPr>
-            <w:rFonts w:ascii="Cambria Math" w:hAnsi="Cambria Math"/>
-          </w:rPr>
-          <m:t>8</m:t>
+          <m:t>=0.95*0.5*8=3.8</m:t>
         </m:r>
       </m:oMath>
-      <w:bookmarkStart w:id="3" w:name="_GoBack"/>
-      <w:bookmarkEnd w:id="3"/>
     </w:p>
     <w:p>
       <w:pPr>
@@ -11168,13 +11162,7 @@
           <w:rPr>
             <w:rFonts w:ascii="Cambria Math" w:hAnsi="Cambria Math"/>
           </w:rPr>
-          <m:t>*0*8=</m:t>
-        </m:r>
-        <m:r>
-          <w:rPr>
-            <w:rFonts w:ascii="Cambria Math" w:hAnsi="Cambria Math"/>
-          </w:rPr>
-          <m:t>0</m:t>
+          <m:t>*0*8=0</m:t>
         </m:r>
       </m:oMath>
     </w:p>
@@ -11402,13 +11390,7 @@
           <w:rPr>
             <w:rFonts w:ascii="Cambria Math" w:hAnsi="Cambria Math"/>
           </w:rPr>
-          <m:t>*0*3=</m:t>
-        </m:r>
-        <m:r>
-          <w:rPr>
-            <w:rFonts w:ascii="Cambria Math" w:hAnsi="Cambria Math"/>
-          </w:rPr>
-          <m:t>0</m:t>
+          <m:t>*0*3=0</m:t>
         </m:r>
       </m:oMath>
     </w:p>
@@ -11636,13 +11618,7 @@
           <w:rPr>
             <w:rFonts w:ascii="Cambria Math" w:hAnsi="Cambria Math"/>
           </w:rPr>
-          <m:t>*0*9=</m:t>
-        </m:r>
-        <m:r>
-          <w:rPr>
-            <w:rFonts w:ascii="Cambria Math" w:hAnsi="Cambria Math"/>
-          </w:rPr>
-          <m:t>0</m:t>
+          <m:t>*0*9=0</m:t>
         </m:r>
       </m:oMath>
     </w:p>
@@ -11870,13 +11846,7 @@
           <w:rPr>
             <w:rFonts w:ascii="Cambria Math" w:hAnsi="Cambria Math"/>
           </w:rPr>
-          <m:t>*0*2=</m:t>
-        </m:r>
-        <m:r>
-          <w:rPr>
-            <w:rFonts w:ascii="Cambria Math" w:hAnsi="Cambria Math"/>
-          </w:rPr>
-          <m:t>0</m:t>
+          <m:t>*0*2=0</m:t>
         </m:r>
       </m:oMath>
     </w:p>
@@ -12402,7 +12372,7 @@
       </w:pPr>
     </w:pPrDefault>
   </w:docDefaults>
-  <w:latentStyles w:defLockedState="0" w:defUIPriority="99" w:defSemiHidden="0" w:defUnhideWhenUsed="0" w:defQFormat="0" w:count="375">
+  <w:latentStyles w:defLockedState="0" w:defUIPriority="99" w:defSemiHidden="0" w:defUnhideWhenUsed="0" w:defQFormat="0" w:count="376">
     <w:lsdException w:name="Normal" w:uiPriority="0" w:qFormat="1"/>
     <w:lsdException w:name="heading 1" w:uiPriority="9" w:qFormat="1"/>
     <w:lsdException w:name="heading 2" w:semiHidden="1" w:uiPriority="9" w:unhideWhenUsed="1" w:qFormat="1"/>
@@ -12508,7 +12478,6 @@
     <w:lsdException w:name="HTML Sample" w:semiHidden="1" w:unhideWhenUsed="1"/>
     <w:lsdException w:name="HTML Typewriter" w:semiHidden="1" w:unhideWhenUsed="1"/>
     <w:lsdException w:name="HTML Variable" w:semiHidden="1" w:unhideWhenUsed="1"/>
-    <w:lsdException w:name="Normal Table" w:semiHidden="1" w:unhideWhenUsed="1"/>
     <w:lsdException w:name="annotation subject" w:semiHidden="1" w:unhideWhenUsed="1"/>
     <w:lsdException w:name="No List" w:semiHidden="1" w:unhideWhenUsed="1"/>
     <w:lsdException w:name="Outline List 1" w:semiHidden="1" w:unhideWhenUsed="1"/>
@@ -12555,10 +12524,8 @@
     <w:lsdException w:name="Table Subtle 2" w:semiHidden="1" w:unhideWhenUsed="1"/>
     <w:lsdException w:name="Table Web 1" w:semiHidden="1" w:unhideWhenUsed="1"/>
     <w:lsdException w:name="Table Web 2" w:semiHidden="1" w:unhideWhenUsed="1"/>
-    <w:lsdException w:name="Table Web 3" w:semiHidden="1" w:unhideWhenUsed="1"/>
     <w:lsdException w:name="Balloon Text" w:semiHidden="1" w:unhideWhenUsed="1"/>
     <w:lsdException w:name="Table Grid" w:uiPriority="39"/>
-    <w:lsdException w:name="Table Theme" w:semiHidden="1" w:unhideWhenUsed="1"/>
     <w:lsdException w:name="Placeholder Text" w:semiHidden="1"/>
     <w:lsdException w:name="No Spacing" w:uiPriority="1" w:qFormat="1"/>
     <w:lsdException w:name="Light Shading" w:uiPriority="60"/>
@@ -12778,6 +12745,7 @@
     <w:lsdException w:name="Smart Hyperlink" w:semiHidden="1" w:unhideWhenUsed="1"/>
     <w:lsdException w:name="Hashtag" w:semiHidden="1" w:unhideWhenUsed="1"/>
     <w:lsdException w:name="Unresolved Mention" w:semiHidden="1" w:unhideWhenUsed="1"/>
+    <w:lsdException w:name="Smart Link" w:semiHidden="1" w:unhideWhenUsed="1"/>
   </w:latentStyles>
   <w:style w:type="paragraph" w:default="1" w:styleId="Normal">
     <w:name w:val="Normal"/>
@@ -12980,6 +12948,40 @@
       <w:color w:val="2F5496" w:themeColor="accent1" w:themeShade="BF"/>
       <w:sz w:val="26"/>
       <w:szCs w:val="26"/>
+    </w:rPr>
+  </w:style>
+  <w:style w:type="paragraph" w:styleId="Title">
+    <w:name w:val="Title"/>
+    <w:basedOn w:val="Normal"/>
+    <w:next w:val="Normal"/>
+    <w:link w:val="TitleChar"/>
+    <w:uiPriority w:val="10"/>
+    <w:qFormat/>
+    <w:rsid w:val="00681D83"/>
+    <w:pPr>
+      <w:spacing w:after="0" w:line="240" w:lineRule="auto"/>
+      <w:contextualSpacing/>
+    </w:pPr>
+    <w:rPr>
+      <w:rFonts w:asciiTheme="majorHAnsi" w:eastAsiaTheme="majorEastAsia" w:hAnsiTheme="majorHAnsi" w:cstheme="majorBidi"/>
+      <w:spacing w:val="-10"/>
+      <w:kern w:val="28"/>
+      <w:sz w:val="56"/>
+      <w:szCs w:val="56"/>
+    </w:rPr>
+  </w:style>
+  <w:style w:type="character" w:customStyle="1" w:styleId="TitleChar">
+    <w:name w:val="Title Char"/>
+    <w:basedOn w:val="DefaultParagraphFont"/>
+    <w:link w:val="Title"/>
+    <w:uiPriority w:val="10"/>
+    <w:rsid w:val="00681D83"/>
+    <w:rPr>
+      <w:rFonts w:asciiTheme="majorHAnsi" w:eastAsiaTheme="majorEastAsia" w:hAnsiTheme="majorHAnsi" w:cstheme="majorBidi"/>
+      <w:spacing w:val="-10"/>
+      <w:kern w:val="28"/>
+      <w:sz w:val="56"/>
+      <w:szCs w:val="56"/>
     </w:rPr>
   </w:style>
 </w:styles>
@@ -13285,7 +13287,7 @@
 </file>
 
 <file path=customXml/itemProps1.xml><?xml version="1.0" encoding="utf-8"?>
-<ds:datastoreItem xmlns:ds="http://schemas.openxmlformats.org/officeDocument/2006/customXml" ds:itemID="{EA4E4B68-9B09-479E-A736-53316D13D553}">
+<ds:datastoreItem xmlns:ds="http://schemas.openxmlformats.org/officeDocument/2006/customXml" ds:itemID="{71FAD4B8-DED5-4F22-BB03-0C3E128B06AC}">
   <ds:schemaRefs>
     <ds:schemaRef ds:uri="http://schemas.openxmlformats.org/officeDocument/2006/bibliography"/>
   </ds:schemaRefs>

</xml_diff>